<commit_message>
moved acknowledgements to authors file for anonymity
</commit_message>
<xml_diff>
--- a/manuscript/Authors.docx
+++ b/manuscript/Authors.docx
@@ -4,7 +4,7 @@
   <w:body>
     <w:p>
       <w:pPr>
-        <w:pStyle w:val="Title"/>
+        <w:pStyle w:val="Titre"/>
       </w:pPr>
       <w:r>
         <w:t xml:space="preserve">Experience</w:t>
@@ -128,7 +128,7 @@
     </w:p>
     <w:p>
       <w:pPr>
-        <w:pStyle w:val="BodyText"/>
+        <w:pStyle w:val="Corpsdetexte"/>
       </w:pPr>
       <w:r>
         <w:t xml:space="preserve">Affiliations :</w:t>
@@ -181,7 +181,7 @@
     </w:p>
     <w:p>
       <w:pPr>
-        <w:pStyle w:val="BodyText"/>
+        <w:pStyle w:val="Corpsdetexte"/>
       </w:pPr>
       <w:r>
         <w:t xml:space="preserve">Corresponding author :</w:t>
@@ -192,7 +192,7 @@
       <w:hyperlink r:id="rId20">
         <w:r>
           <w:rPr>
-            <w:rStyle w:val="Hyperlink"/>
+            <w:rStyle w:val="Lienhypertexte"/>
           </w:rPr>
           <w:t xml:space="preserve">fraser_franco.maxime@courrier.uqam.ca</w:t>
         </w:r>
@@ -200,7 +200,7 @@
     </w:p>
     <w:p>
       <w:pPr>
-        <w:pStyle w:val="BodyText"/>
+        <w:pStyle w:val="Corpsdetexte"/>
       </w:pPr>
       <w:r>
         <w:t xml:space="preserve">Authorship statement : With MFF as the leader, all authors participated in conceiving the ideas behind the study. MFF prepared the data, conducted the analyses, and wrote the manuscript with input from all coauthors. All authors reviewed and accepted the final version of the manuscript.</w:t>
@@ -208,7 +208,7 @@
     </w:p>
     <w:p>
       <w:pPr>
-        <w:pStyle w:val="BodyText"/>
+        <w:pStyle w:val="Corpsdetexte"/>
       </w:pPr>
       <w:r>
         <w:t xml:space="preserve">Open research statement : The data and code used to produce the results in this manuscript are freely available on GitHub</w:t>
@@ -219,7 +219,7 @@
       <w:hyperlink r:id="rId21">
         <w:r>
           <w:rPr>
-            <w:rStyle w:val="Hyperlink"/>
+            <w:rStyle w:val="Lienhypertexte"/>
           </w:rPr>
           <w:t xml:space="preserve">https://github.com/quantitative-ecologist/experience-hunting-tactics</w:t>
         </w:r>
@@ -227,19 +227,26 @@
     </w:p>
     <w:p>
       <w:pPr>
-        <w:pStyle w:val="BodyText"/>
+        <w:pStyle w:val="Corpsdetexte"/>
       </w:pPr>
       <w:r>
         <w:t xml:space="preserve">Keywords: foraging behaviour, reciprocal behavioural plasticity, learning, antipredator behaviour, virtual ecology, Dead by Daylight</w:t>
+      </w:r>
+    </w:p>
+    <w:p>
+      <w:pPr>
+        <w:pStyle w:val="Corpsdetexte"/>
+      </w:pPr>
+      <w:r>
+        <w:t xml:space="preserve">Acknowledgements : We warmly thank Behaviour Interactive Inc. for our collaboration which helps in advancing predator-prey science. We thank Julien Céré who managed the communication between us and Behaviour Interactive Inc., and Marine Dupuy who helped us prepare the data used in this study. We thank Alastair J. Wilson for insightful comments on the results. We also thank all members of Pierre-Olivier Montiglio’s laboratory who provided useful feedback on earlier versions of this work. This work was supported by an NSERC postgraduate doctoral scholarship (569716-2022).</w:t>
       </w:r>
     </w:p>
     <w:sectPr>
       <w:footerReference r:id="rId9" w:type="default"/>
       <w:pgSz w:h="15840" w:w="12240"/>
       <w:pgMar w:bottom="1440" w:footer="720" w:gutter="0" w:header="720" w:left="1440" w:right="1440" w:top="1440"/>
-      <w:lnNumType w:countBy="1" w:restart="continuous"/>
       <w:cols w:space="720"/>
-      <w:docGrid w:linePitch="299"/>
+      <w:docGrid w:linePitch="326"/>
     </w:sectPr>
   </w:body>
 </w:document>
@@ -250,7 +257,7 @@
 </file>
 
 <file path=word/footer1.xml><?xml version="1.0" encoding="utf-8"?>
-<w:ftr xmlns:wpc="http://schemas.microsoft.com/office/word/2010/wordprocessingCanvas" xmlns:cx="http://schemas.microsoft.com/office/drawing/2014/chartex" xmlns:cx1="http://schemas.microsoft.com/office/drawing/2015/9/8/chartex" xmlns:cx2="http://schemas.microsoft.com/office/drawing/2015/10/21/chartex" xmlns:cx3="http://schemas.microsoft.com/office/drawing/2016/5/9/chartex" xmlns:cx4="http://schemas.microsoft.com/office/drawing/2016/5/10/chartex" xmlns:cx5="http://schemas.microsoft.com/office/drawing/2016/5/11/chartex" xmlns:cx6="http://schemas.microsoft.com/office/drawing/2016/5/12/chartex" xmlns:cx7="http://schemas.microsoft.com/office/drawing/2016/5/13/chartex" xmlns:cx8="http://schemas.microsoft.com/office/drawing/2016/5/14/chartex" xmlns:mc="http://schemas.openxmlformats.org/markup-compatibility/2006" xmlns:aink="http://schemas.microsoft.com/office/drawing/2016/ink" xmlns:am3d="http://schemas.microsoft.com/office/drawing/2017/model3d" xmlns:o="urn:schemas-microsoft-com:office:office" xmlns:oel="http://schemas.microsoft.com/office/2019/extlst" xmlns:r="http://schemas.openxmlformats.org/officeDocument/2006/relationships" xmlns:m="http://schemas.openxmlformats.org/officeDocument/2006/math" xmlns:v="urn:schemas-microsoft-com:vml" xmlns:wp14="http://schemas.microsoft.com/office/word/2010/wordprocessingDrawing" xmlns:wp="http://schemas.openxmlformats.org/drawingml/2006/wordprocessingDrawing" xmlns:w10="urn:schemas-microsoft-com:office:word" xmlns:w="http://schemas.openxmlformats.org/wordprocessingml/2006/main" xmlns:w14="http://schemas.microsoft.com/office/word/2010/wordml" xmlns:w15="http://schemas.microsoft.com/office/word/2012/wordml" xmlns:w16cex="http://schemas.microsoft.com/office/word/2018/wordml/cex" xmlns:w16cid="http://schemas.microsoft.com/office/word/2016/wordml/cid" xmlns:w16="http://schemas.microsoft.com/office/word/2018/wordml" xmlns:w16sdtdh="http://schemas.microsoft.com/office/word/2020/wordml/sdtdatahash" xmlns:w16se="http://schemas.microsoft.com/office/word/2015/wordml/symex" xmlns:wpg="http://schemas.microsoft.com/office/word/2010/wordprocessingGroup" xmlns:wpi="http://schemas.microsoft.com/office/word/2010/wordprocessingInk" xmlns:wne="http://schemas.microsoft.com/office/word/2006/wordml" xmlns:wps="http://schemas.microsoft.com/office/word/2010/wordprocessingShape" mc:Ignorable="w14 w15 w16se w16cid w16 w16cex w16sdtdh wp14">
+<w:ftr xmlns:wpc="http://schemas.microsoft.com/office/word/2010/wordprocessingCanvas" xmlns:cx="http://schemas.microsoft.com/office/drawing/2014/chartex" xmlns:cx1="http://schemas.microsoft.com/office/drawing/2015/9/8/chartex" xmlns:cx2="http://schemas.microsoft.com/office/drawing/2015/10/21/chartex" xmlns:cx3="http://schemas.microsoft.com/office/drawing/2016/5/9/chartex" xmlns:cx4="http://schemas.microsoft.com/office/drawing/2016/5/10/chartex" xmlns:cx5="http://schemas.microsoft.com/office/drawing/2016/5/11/chartex" xmlns:cx6="http://schemas.microsoft.com/office/drawing/2016/5/12/chartex" xmlns:cx7="http://schemas.microsoft.com/office/drawing/2016/5/13/chartex" xmlns:cx8="http://schemas.microsoft.com/office/drawing/2016/5/14/chartex" xmlns:mc="http://schemas.openxmlformats.org/markup-compatibility/2006" xmlns:aink="http://schemas.microsoft.com/office/drawing/2016/ink" xmlns:am3d="http://schemas.microsoft.com/office/drawing/2017/model3d" xmlns:o="urn:schemas-microsoft-com:office:office" xmlns:oel="http://schemas.microsoft.com/office/2019/extlst" xmlns:r="http://schemas.openxmlformats.org/officeDocument/2006/relationships" xmlns:m="http://schemas.openxmlformats.org/officeDocument/2006/math" xmlns:v="urn:schemas-microsoft-com:vml" xmlns:wp14="http://schemas.microsoft.com/office/word/2010/wordprocessingDrawing" xmlns:wp="http://schemas.openxmlformats.org/drawingml/2006/wordprocessingDrawing" xmlns:w10="urn:schemas-microsoft-com:office:word" xmlns:w="http://schemas.openxmlformats.org/wordprocessingml/2006/main" xmlns:w14="http://schemas.microsoft.com/office/word/2010/wordml" xmlns:w15="http://schemas.microsoft.com/office/word/2012/wordml" xmlns:w16cex="http://schemas.microsoft.com/office/word/2018/wordml/cex" xmlns:w16cid="http://schemas.microsoft.com/office/word/2016/wordml/cid" xmlns:w16="http://schemas.microsoft.com/office/word/2018/wordml" xmlns:w16du="http://schemas.microsoft.com/office/word/2023/wordml/word16du" xmlns:w16sdtdh="http://schemas.microsoft.com/office/word/2020/wordml/sdtdatahash" xmlns:w16se="http://schemas.microsoft.com/office/word/2015/wordml/symex" xmlns:wpg="http://schemas.microsoft.com/office/word/2010/wordprocessingGroup" xmlns:wpi="http://schemas.microsoft.com/office/word/2010/wordprocessingInk" xmlns:wne="http://schemas.microsoft.com/office/word/2006/wordml" xmlns:wps="http://schemas.microsoft.com/office/word/2010/wordprocessingShape" mc:Ignorable="w14 w15 w16se w16cid w16 w16cex w16sdtdh wp14">
   <w:sdt>
     <w:sdtPr>
       <w:id w:val="-562791139"/>
@@ -267,7 +274,7 @@
     <w:sdtContent>
       <w:p>
         <w:pPr>
-          <w:pStyle w:val="Footer"/>
+          <w:pStyle w:val="Pieddepage"/>
           <w:jc w:val="right"/>
         </w:pPr>
         <w:r>
@@ -296,7 +303,7 @@
   </w:sdt>
   <w:p>
     <w:pPr>
-      <w:pStyle w:val="Footer"/>
+      <w:pStyle w:val="Pieddepage"/>
     </w:pPr>
   </w:p>
 </w:ftr>
@@ -322,7 +329,7 @@
 </file>
 
 <file path=word/numbering.xml><?xml version="1.0" encoding="utf-8"?>
-<w:numbering xmlns:aink="http://schemas.microsoft.com/office/drawing/2016/ink" xmlns:am3d="http://schemas.microsoft.com/office/drawing/2017/model3d" xmlns:cx="http://schemas.microsoft.com/office/drawing/2014/chartex" xmlns:cx1="http://schemas.microsoft.com/office/drawing/2015/9/8/chartex" xmlns:cx2="http://schemas.microsoft.com/office/drawing/2015/10/21/chartex" xmlns:cx3="http://schemas.microsoft.com/office/drawing/2016/5/9/chartex" xmlns:cx4="http://schemas.microsoft.com/office/drawing/2016/5/10/chartex" xmlns:cx5="http://schemas.microsoft.com/office/drawing/2016/5/11/chartex" xmlns:cx6="http://schemas.microsoft.com/office/drawing/2016/5/12/chartex" xmlns:cx7="http://schemas.microsoft.com/office/drawing/2016/5/13/chartex" xmlns:cx8="http://schemas.microsoft.com/office/drawing/2016/5/14/chartex" xmlns:m="http://schemas.openxmlformats.org/officeDocument/2006/math" xmlns:mc="http://schemas.openxmlformats.org/markup-compatibility/2006" xmlns:o="urn:schemas-microsoft-com:office:office" xmlns:oel="http://schemas.microsoft.com/office/2019/extlst" xmlns:r="http://schemas.openxmlformats.org/officeDocument/2006/relationships" xmlns:v="urn:schemas-microsoft-com:vml" xmlns:w="http://schemas.openxmlformats.org/wordprocessingml/2006/main" xmlns:w10="urn:schemas-microsoft-com:office:word" xmlns:w14="http://schemas.microsoft.com/office/word/2010/wordml" xmlns:w15="http://schemas.microsoft.com/office/word/2012/wordml" xmlns:w16="http://schemas.microsoft.com/office/word/2018/wordml" xmlns:w16cex="http://schemas.microsoft.com/office/word/2018/wordml/cex" xmlns:w16cid="http://schemas.microsoft.com/office/word/2016/wordml/cid" xmlns:w16sdtdh="http://schemas.microsoft.com/office/word/2020/wordml/sdtdatahash" xmlns:w16se="http://schemas.microsoft.com/office/word/2015/wordml/symex" xmlns:wne="http://schemas.microsoft.com/office/word/2006/wordml" xmlns:wp="http://schemas.openxmlformats.org/drawingml/2006/wordprocessingDrawing" xmlns:wp14="http://schemas.microsoft.com/office/word/2010/wordprocessingDrawing" xmlns:wpc="http://schemas.microsoft.com/office/word/2010/wordprocessingCanvas" xmlns:wpg="http://schemas.microsoft.com/office/word/2010/wordprocessingGroup" xmlns:wpi="http://schemas.microsoft.com/office/word/2010/wordprocessingInk" xmlns:wps="http://schemas.microsoft.com/office/word/2010/wordprocessingShape" mc:Ignorable="w14 w15 w16se w16cid w16 w16cex w16sdtdh wp14">
+<w:numbering xmlns:aink="http://schemas.microsoft.com/office/drawing/2016/ink" xmlns:am3d="http://schemas.microsoft.com/office/drawing/2017/model3d" xmlns:cx="http://schemas.microsoft.com/office/drawing/2014/chartex" xmlns:cx1="http://schemas.microsoft.com/office/drawing/2015/9/8/chartex" xmlns:cx2="http://schemas.microsoft.com/office/drawing/2015/10/21/chartex" xmlns:cx3="http://schemas.microsoft.com/office/drawing/2016/5/9/chartex" xmlns:cx4="http://schemas.microsoft.com/office/drawing/2016/5/10/chartex" xmlns:cx5="http://schemas.microsoft.com/office/drawing/2016/5/11/chartex" xmlns:cx6="http://schemas.microsoft.com/office/drawing/2016/5/12/chartex" xmlns:cx7="http://schemas.microsoft.com/office/drawing/2016/5/13/chartex" xmlns:cx8="http://schemas.microsoft.com/office/drawing/2016/5/14/chartex" xmlns:m="http://schemas.openxmlformats.org/officeDocument/2006/math" xmlns:mc="http://schemas.openxmlformats.org/markup-compatibility/2006" xmlns:o="urn:schemas-microsoft-com:office:office" xmlns:oel="http://schemas.microsoft.com/office/2019/extlst" xmlns:r="http://schemas.openxmlformats.org/officeDocument/2006/relationships" xmlns:v="urn:schemas-microsoft-com:vml" xmlns:w="http://schemas.openxmlformats.org/wordprocessingml/2006/main" xmlns:w10="urn:schemas-microsoft-com:office:word" xmlns:w14="http://schemas.microsoft.com/office/word/2010/wordml" xmlns:w15="http://schemas.microsoft.com/office/word/2012/wordml" xmlns:w16="http://schemas.microsoft.com/office/word/2018/wordml" xmlns:w16cex="http://schemas.microsoft.com/office/word/2018/wordml/cex" xmlns:w16cid="http://schemas.microsoft.com/office/word/2016/wordml/cid" xmlns:w16du="http://schemas.microsoft.com/office/word/2023/wordml/word16du" xmlns:w16sdtdh="http://schemas.microsoft.com/office/word/2020/wordml/sdtdatahash" xmlns:w16se="http://schemas.microsoft.com/office/word/2015/wordml/symex" xmlns:wne="http://schemas.microsoft.com/office/word/2006/wordml" xmlns:wp="http://schemas.openxmlformats.org/drawingml/2006/wordprocessingDrawing" xmlns:wp14="http://schemas.microsoft.com/office/word/2010/wordprocessingDrawing" xmlns:wpc="http://schemas.microsoft.com/office/word/2010/wordprocessingCanvas" xmlns:wpg="http://schemas.microsoft.com/office/word/2010/wordprocessingGroup" xmlns:wpi="http://schemas.microsoft.com/office/word/2010/wordprocessingInk" xmlns:wps="http://schemas.microsoft.com/office/word/2010/wordprocessingShape" mc:Ignorable="w14 w15 w16se w16cid w16 w16cex w16sdtdh wp14">
   <w:abstractNum w15:restartNumberingAfterBreak="0" w:abstractNumId="0">
     <w:nsid w:val="FFFFFF7C"/>
     <w:multiLevelType w:val="singleLevel"/>
@@ -1720,10 +1727,10 @@
       <w:color w:themeColor="text1" w:val="000000"/>
     </w:rPr>
   </w:style>
-  <w:style w:styleId="Heading1" w:type="paragraph">
+  <w:style w:styleId="Titre1" w:type="paragraph">
     <w:name w:val="heading 1"/>
     <w:basedOn w:val="Normal"/>
-    <w:next w:val="BodyText"/>
+    <w:next w:val="Corpsdetexte"/>
     <w:uiPriority w:val="9"/>
     <w:qFormat/>
     <w:rsid w:val="007A75EF"/>
@@ -1741,10 +1748,10 @@
       <w:szCs w:val="32"/>
     </w:rPr>
   </w:style>
-  <w:style w:styleId="Heading2" w:type="paragraph">
+  <w:style w:styleId="Titre2" w:type="paragraph">
     <w:name w:val="heading 2"/>
     <w:basedOn w:val="Normal"/>
-    <w:next w:val="BodyText"/>
+    <w:next w:val="Corpsdetexte"/>
     <w:uiPriority w:val="9"/>
     <w:unhideWhenUsed/>
     <w:qFormat/>
@@ -1763,10 +1770,10 @@
       <w:szCs w:val="28"/>
     </w:rPr>
   </w:style>
-  <w:style w:styleId="Heading3" w:type="paragraph">
+  <w:style w:styleId="Titre3" w:type="paragraph">
     <w:name w:val="heading 3"/>
     <w:basedOn w:val="Normal"/>
-    <w:next w:val="BodyText"/>
+    <w:next w:val="Corpsdetexte"/>
     <w:uiPriority w:val="9"/>
     <w:unhideWhenUsed/>
     <w:qFormat/>
@@ -1783,10 +1790,10 @@
       <w:bCs/>
     </w:rPr>
   </w:style>
-  <w:style w:styleId="Heading4" w:type="paragraph">
+  <w:style w:styleId="Titre4" w:type="paragraph">
     <w:name w:val="heading 4"/>
     <w:basedOn w:val="Normal"/>
-    <w:next w:val="BodyText"/>
+    <w:next w:val="Corpsdetexte"/>
     <w:uiPriority w:val="9"/>
     <w:unhideWhenUsed/>
     <w:qFormat/>
@@ -1803,10 +1810,10 @@
       <w:color w:themeColor="accent1" w:val="4F81BD"/>
     </w:rPr>
   </w:style>
-  <w:style w:styleId="Heading5" w:type="paragraph">
+  <w:style w:styleId="Titre5" w:type="paragraph">
     <w:name w:val="heading 5"/>
     <w:basedOn w:val="Normal"/>
-    <w:next w:val="BodyText"/>
+    <w:next w:val="Corpsdetexte"/>
     <w:uiPriority w:val="9"/>
     <w:unhideWhenUsed/>
     <w:qFormat/>
@@ -1822,10 +1829,10 @@
       <w:color w:themeColor="accent1" w:val="4F81BD"/>
     </w:rPr>
   </w:style>
-  <w:style w:styleId="Heading6" w:type="paragraph">
+  <w:style w:styleId="Titre6" w:type="paragraph">
     <w:name w:val="heading 6"/>
     <w:basedOn w:val="Normal"/>
-    <w:next w:val="BodyText"/>
+    <w:next w:val="Corpsdetexte"/>
     <w:uiPriority w:val="9"/>
     <w:unhideWhenUsed/>
     <w:qFormat/>
@@ -1842,10 +1849,10 @@
       <w:color w:val="auto"/>
     </w:rPr>
   </w:style>
-  <w:style w:styleId="Heading7" w:type="paragraph">
+  <w:style w:styleId="Titre7" w:type="paragraph">
     <w:name w:val="heading 7"/>
     <w:basedOn w:val="Normal"/>
-    <w:next w:val="BodyText"/>
+    <w:next w:val="Corpsdetexte"/>
     <w:uiPriority w:val="9"/>
     <w:unhideWhenUsed/>
     <w:qFormat/>
@@ -1860,10 +1867,10 @@
       <w:color w:themeColor="accent1" w:val="4F81BD"/>
     </w:rPr>
   </w:style>
-  <w:style w:styleId="Heading8" w:type="paragraph">
+  <w:style w:styleId="Titre8" w:type="paragraph">
     <w:name w:val="heading 8"/>
     <w:basedOn w:val="Normal"/>
-    <w:next w:val="BodyText"/>
+    <w:next w:val="Corpsdetexte"/>
     <w:uiPriority w:val="9"/>
     <w:unhideWhenUsed/>
     <w:qFormat/>
@@ -1878,10 +1885,10 @@
       <w:color w:themeColor="accent1" w:val="4F81BD"/>
     </w:rPr>
   </w:style>
-  <w:style w:styleId="Heading9" w:type="paragraph">
+  <w:style w:styleId="Titre9" w:type="paragraph">
     <w:name w:val="heading 9"/>
     <w:basedOn w:val="Normal"/>
-    <w:next w:val="BodyText"/>
+    <w:next w:val="Corpsdetexte"/>
     <w:uiPriority w:val="9"/>
     <w:unhideWhenUsed/>
     <w:qFormat/>
@@ -1896,13 +1903,13 @@
       <w:color w:themeColor="accent1" w:val="4F81BD"/>
     </w:rPr>
   </w:style>
-  <w:style w:default="1" w:styleId="DefaultParagraphFont" w:type="character">
+  <w:style w:default="1" w:styleId="Policepardfaut" w:type="character">
     <w:name w:val="Default Paragraph Font"/>
     <w:uiPriority w:val="1"/>
     <w:semiHidden/>
     <w:unhideWhenUsed/>
   </w:style>
-  <w:style w:default="1" w:styleId="TableNormal" w:type="table">
+  <w:style w:default="1" w:styleId="TableauNormal" w:type="table">
     <w:name w:val="Normal Table"/>
     <w:uiPriority w:val="99"/>
     <w:semiHidden/>
@@ -1917,16 +1924,16 @@
       </w:tblCellMar>
     </w:tblPr>
   </w:style>
-  <w:style w:default="1" w:styleId="NoList" w:type="numbering">
+  <w:style w:default="1" w:styleId="Aucuneliste" w:type="numbering">
     <w:name w:val="No List"/>
     <w:uiPriority w:val="99"/>
     <w:semiHidden/>
     <w:unhideWhenUsed/>
   </w:style>
-  <w:style w:styleId="BodyText" w:type="paragraph">
+  <w:style w:styleId="Corpsdetexte" w:type="paragraph">
     <w:name w:val="Body Text"/>
     <w:basedOn w:val="Normal"/>
-    <w:link w:val="BodyTextChar"/>
+    <w:link w:val="CorpsdetexteCar"/>
     <w:qFormat/>
     <w:rsid w:val="00B24DC3"/>
     <w:pPr>
@@ -1935,23 +1942,23 @@
   </w:style>
   <w:style w:customStyle="1" w:styleId="FirstParagraph" w:type="paragraph">
     <w:name w:val="First Paragraph"/>
-    <w:basedOn w:val="BodyText"/>
-    <w:next w:val="BodyText"/>
+    <w:basedOn w:val="Corpsdetexte"/>
+    <w:next w:val="Corpsdetexte"/>
     <w:qFormat/>
     <w:rsid w:val="007A75EF"/>
   </w:style>
   <w:style w:customStyle="1" w:styleId="Compact" w:type="paragraph">
     <w:name w:val="Compact"/>
-    <w:basedOn w:val="BodyText"/>
+    <w:basedOn w:val="Corpsdetexte"/>
     <w:qFormat/>
     <w:pPr>
       <w:spacing w:after="36" w:before="36"/>
     </w:pPr>
   </w:style>
-  <w:style w:styleId="Title" w:type="paragraph">
+  <w:style w:styleId="Titre" w:type="paragraph">
     <w:name w:val="Title"/>
     <w:basedOn w:val="Normal"/>
-    <w:next w:val="BodyText"/>
+    <w:next w:val="Corpsdetexte"/>
     <w:qFormat/>
     <w:rsid w:val="007A75EF"/>
     <w:pPr>
@@ -1968,10 +1975,10 @@
       <w:szCs w:val="36"/>
     </w:rPr>
   </w:style>
-  <w:style w:styleId="Subtitle" w:type="paragraph">
+  <w:style w:styleId="Sous-titre" w:type="paragraph">
     <w:name w:val="Subtitle"/>
-    <w:basedOn w:val="Title"/>
-    <w:next w:val="BodyText"/>
+    <w:basedOn w:val="Titre"/>
+    <w:next w:val="Corpsdetexte"/>
     <w:qFormat/>
     <w:pPr>
       <w:spacing w:before="240"/>
@@ -1983,7 +1990,7 @@
   </w:style>
   <w:style w:customStyle="1" w:styleId="Author" w:type="paragraph">
     <w:name w:val="Author"/>
-    <w:next w:val="BodyText"/>
+    <w:next w:val="Corpsdetexte"/>
     <w:qFormat/>
     <w:rsid w:val="007A75EF"/>
     <w:pPr>
@@ -1999,7 +2006,7 @@
   </w:style>
   <w:style w:styleId="Date" w:type="paragraph">
     <w:name w:val="Date"/>
-    <w:next w:val="BodyText"/>
+    <w:next w:val="Corpsdetexte"/>
     <w:qFormat/>
     <w:pPr>
       <w:keepNext/>
@@ -2010,7 +2017,7 @@
   <w:style w:customStyle="1" w:styleId="Abstract" w:type="paragraph">
     <w:name w:val="Abstract"/>
     <w:basedOn w:val="Normal"/>
-    <w:next w:val="BodyText"/>
+    <w:next w:val="Corpsdetexte"/>
     <w:qFormat/>
     <w:rsid w:val="007A75EF"/>
     <w:pPr>
@@ -2022,20 +2029,20 @@
       <w:szCs w:val="20"/>
     </w:rPr>
   </w:style>
-  <w:style w:styleId="Bibliography" w:type="paragraph">
+  <w:style w:styleId="Bibliographie" w:type="paragraph">
     <w:name w:val="Bibliography"/>
     <w:basedOn w:val="Normal"/>
     <w:qFormat/>
-    <w:rsid w:val="00AA0B2C"/>
+    <w:rsid w:val="006375F4"/>
     <w:pPr>
-      <w:spacing w:after="120" w:line="480" w:lineRule="auto"/>
+      <w:spacing w:after="240"/>
       <w:ind w:hanging="454" w:left="454"/>
     </w:pPr>
   </w:style>
-  <w:style w:styleId="BlockText" w:type="paragraph">
+  <w:style w:styleId="Normalcentr" w:type="paragraph">
     <w:name w:val="Block Text"/>
-    <w:basedOn w:val="BodyText"/>
-    <w:next w:val="BodyText"/>
+    <w:basedOn w:val="Corpsdetexte"/>
+    <w:next w:val="Corpsdetexte"/>
     <w:uiPriority w:val="9"/>
     <w:unhideWhenUsed/>
     <w:qFormat/>
@@ -2044,7 +2051,7 @@
       <w:ind w:left="480" w:right="480"/>
     </w:pPr>
   </w:style>
-  <w:style w:styleId="FootnoteText" w:type="paragraph">
+  <w:style w:styleId="Notedebasdepage" w:type="paragraph">
     <w:name w:val="footnote text"/>
     <w:basedOn w:val="Normal"/>
     <w:uiPriority w:val="9"/>
@@ -2083,10 +2090,10 @@
     <w:name w:val="Definition"/>
     <w:basedOn w:val="Normal"/>
   </w:style>
-  <w:style w:styleId="Caption" w:type="paragraph">
+  <w:style w:styleId="Lgende" w:type="paragraph">
     <w:name w:val="caption"/>
     <w:basedOn w:val="Normal"/>
-    <w:link w:val="CaptionChar"/>
+    <w:link w:val="LgendeCar"/>
     <w:pPr>
       <w:spacing w:after="120"/>
     </w:pPr>
@@ -2096,7 +2103,7 @@
   </w:style>
   <w:style w:customStyle="1" w:styleId="TableCaption" w:type="paragraph">
     <w:name w:val="Table Caption"/>
-    <w:basedOn w:val="Caption"/>
+    <w:basedOn w:val="Lgende"/>
     <w:rsid w:val="00AB621A"/>
     <w:pPr>
       <w:keepNext/>
@@ -2108,7 +2115,7 @@
   </w:style>
   <w:style w:customStyle="1" w:styleId="ImageCaption" w:type="paragraph">
     <w:name w:val="Image Caption"/>
-    <w:basedOn w:val="Caption"/>
+    <w:basedOn w:val="Lgende"/>
     <w:rsid w:val="00AB621A"/>
     <w:pPr>
       <w:spacing w:after="480" w:line="480" w:lineRule="auto"/>
@@ -2132,38 +2139,38 @@
       <w:spacing w:after="240"/>
     </w:pPr>
   </w:style>
-  <w:style w:customStyle="1" w:styleId="CaptionChar" w:type="character">
-    <w:name w:val="Caption Char"/>
-    <w:basedOn w:val="DefaultParagraphFont"/>
-    <w:link w:val="Caption"/>
+  <w:style w:customStyle="1" w:styleId="LgendeCar" w:type="character">
+    <w:name w:val="Légende Car"/>
+    <w:basedOn w:val="Policepardfaut"/>
+    <w:link w:val="Lgende"/>
   </w:style>
   <w:style w:customStyle="1" w:styleId="VerbatimChar" w:type="character">
     <w:name w:val="Verbatim Char"/>
-    <w:basedOn w:val="CaptionChar"/>
+    <w:basedOn w:val="LgendeCar"/>
     <w:link w:val="SourceCode"/>
     <w:rPr>
       <w:rFonts w:ascii="Consolas" w:hAnsi="Consolas"/>
       <w:sz w:val="22"/>
     </w:rPr>
   </w:style>
-  <w:style w:styleId="FootnoteReference" w:type="character">
+  <w:style w:styleId="Appelnotedebasdep" w:type="character">
     <w:name w:val="footnote reference"/>
-    <w:basedOn w:val="CaptionChar"/>
+    <w:basedOn w:val="LgendeCar"/>
     <w:rPr>
       <w:vertAlign w:val="superscript"/>
     </w:rPr>
   </w:style>
-  <w:style w:styleId="Hyperlink" w:type="character">
+  <w:style w:styleId="Lienhypertexte" w:type="character">
     <w:name w:val="Hyperlink"/>
-    <w:basedOn w:val="CaptionChar"/>
+    <w:basedOn w:val="LgendeCar"/>
     <w:rPr>
       <w:color w:themeColor="accent1" w:val="4F81BD"/>
     </w:rPr>
   </w:style>
-  <w:style w:styleId="TOCHeading" w:type="paragraph">
+  <w:style w:styleId="En-ttedetabledesmatires" w:type="paragraph">
     <w:name w:val="TOC Heading"/>
-    <w:basedOn w:val="Heading1"/>
-    <w:next w:val="BodyText"/>
+    <w:basedOn w:val="Titre1"/>
+    <w:next w:val="Corpsdetexte"/>
     <w:uiPriority w:val="39"/>
     <w:unhideWhenUsed/>
     <w:qFormat/>
@@ -2508,17 +2515,17 @@
       <w:shd w:color="auto" w:fill="F8F8F8" w:val="clear"/>
     </w:rPr>
   </w:style>
-  <w:style w:styleId="LineNumber" w:type="character">
+  <w:style w:styleId="Numrodeligne" w:type="character">
     <w:name w:val="line number"/>
-    <w:basedOn w:val="DefaultParagraphFont"/>
+    <w:basedOn w:val="Policepardfaut"/>
     <w:semiHidden/>
     <w:unhideWhenUsed/>
     <w:rsid w:val="00931685"/>
   </w:style>
-  <w:style w:styleId="Header" w:type="paragraph">
+  <w:style w:styleId="En-tte" w:type="paragraph">
     <w:name w:val="header"/>
     <w:basedOn w:val="Normal"/>
-    <w:link w:val="HeaderChar"/>
+    <w:link w:val="En-tteCar"/>
     <w:unhideWhenUsed/>
     <w:rsid w:val="0006249D"/>
     <w:pPr>
@@ -2529,10 +2536,10 @@
       <w:spacing w:after="0"/>
     </w:pPr>
   </w:style>
-  <w:style w:customStyle="1" w:styleId="HeaderChar" w:type="character">
-    <w:name w:val="Header Char"/>
-    <w:basedOn w:val="DefaultParagraphFont"/>
-    <w:link w:val="Header"/>
+  <w:style w:customStyle="1" w:styleId="En-tteCar" w:type="character">
+    <w:name w:val="En-tête Car"/>
+    <w:basedOn w:val="Policepardfaut"/>
+    <w:link w:val="En-tte"/>
     <w:rsid w:val="0006249D"/>
     <w:rPr>
       <w:rFonts w:ascii="Times New Roman" w:hAnsi="Times New Roman"/>
@@ -2540,10 +2547,10 @@
       <w:sz w:val="22"/>
     </w:rPr>
   </w:style>
-  <w:style w:styleId="Footer" w:type="paragraph">
+  <w:style w:styleId="Pieddepage" w:type="paragraph">
     <w:name w:val="footer"/>
     <w:basedOn w:val="Normal"/>
-    <w:link w:val="FooterChar"/>
+    <w:link w:val="PieddepageCar"/>
     <w:uiPriority w:val="99"/>
     <w:unhideWhenUsed/>
     <w:rsid w:val="0006249D"/>
@@ -2555,10 +2562,10 @@
       <w:spacing w:after="0"/>
     </w:pPr>
   </w:style>
-  <w:style w:customStyle="1" w:styleId="FooterChar" w:type="character">
-    <w:name w:val="Footer Char"/>
-    <w:basedOn w:val="DefaultParagraphFont"/>
-    <w:link w:val="Footer"/>
+  <w:style w:customStyle="1" w:styleId="PieddepageCar" w:type="character">
+    <w:name w:val="Pied de page Car"/>
+    <w:basedOn w:val="Policepardfaut"/>
+    <w:link w:val="Pieddepage"/>
     <w:uiPriority w:val="99"/>
     <w:rsid w:val="0006249D"/>
     <w:rPr>
@@ -2567,10 +2574,10 @@
       <w:sz w:val="22"/>
     </w:rPr>
   </w:style>
-  <w:style w:customStyle="1" w:styleId="BodyTextChar" w:type="character">
-    <w:name w:val="Body Text Char"/>
-    <w:basedOn w:val="DefaultParagraphFont"/>
-    <w:link w:val="BodyText"/>
+  <w:style w:customStyle="1" w:styleId="CorpsdetexteCar" w:type="character">
+    <w:name w:val="Corps de texte Car"/>
+    <w:basedOn w:val="Policepardfaut"/>
+    <w:link w:val="Corpsdetexte"/>
     <w:rsid w:val="00B24DC3"/>
     <w:rPr>
       <w:rFonts w:ascii="Times New Roman" w:hAnsi="Times New Roman"/>

</xml_diff>